<commit_message>
[CH] finished bow tying the XP Process Review document
</commit_message>
<xml_diff>
--- a/deliverables/XP Process Review.docx
+++ b/deliverables/XP Process Review.docx
@@ -138,12 +138,7 @@
               <w:t xml:space="preserve">Sneaker's </w:t>
             </w:r>
             <w:r>
-              <w:t>implementation of Extreme Pro</w:t>
-            </w:r>
-            <w:bookmarkStart w:id="0" w:name="_GoBack"/>
-            <w:bookmarkEnd w:id="0"/>
-            <w:r>
-              <w:t>gramming.</w:t>
+              <w:t>implementation of Extreme Programming.</w:t>
             </w:r>
           </w:p>
         </w:tc>
@@ -293,13 +288,15 @@
           <w:docGrid w:linePitch="240" w:charSpace="32768"/>
         </w:sectPr>
       </w:pPr>
-      <w:bookmarkStart w:id="1" w:name="_Toc178324881"/>
-      <w:bookmarkStart w:id="2" w:name="_Toc178325046"/>
-      <w:bookmarkStart w:id="3" w:name="_Toc180159510"/>
+      <w:bookmarkStart w:id="0" w:name="_Toc178324881"/>
+      <w:bookmarkStart w:id="1" w:name="_Toc178325046"/>
+      <w:bookmarkStart w:id="2" w:name="_Toc182750194"/>
       <w:r>
         <w:lastRenderedPageBreak/>
         <w:t>Contents</w:t>
       </w:r>
+      <w:bookmarkStart w:id="3" w:name="_GoBack"/>
+      <w:bookmarkEnd w:id="0"/>
       <w:bookmarkEnd w:id="1"/>
       <w:bookmarkEnd w:id="2"/>
       <w:bookmarkEnd w:id="3"/>
@@ -355,7 +352,7 @@
         <w:rPr>
           <w:noProof/>
         </w:rPr>
-        <w:instrText xml:space="preserve"> PAGEREF _Toc180159510 \h </w:instrText>
+        <w:instrText xml:space="preserve"> PAGEREF _Toc182750194 \h </w:instrText>
       </w:r>
       <w:r>
         <w:rPr>
@@ -413,7 +410,7 @@
         <w:rPr>
           <w:noProof/>
         </w:rPr>
-        <w:instrText xml:space="preserve"> PAGEREF _Toc180159511 \h </w:instrText>
+        <w:instrText xml:space="preserve"> PAGEREF _Toc182750195 \h </w:instrText>
       </w:r>
       <w:r>
         <w:rPr>
@@ -471,7 +468,7 @@
         <w:rPr>
           <w:noProof/>
         </w:rPr>
-        <w:instrText xml:space="preserve"> PAGEREF _Toc180159512 \h </w:instrText>
+        <w:instrText xml:space="preserve"> PAGEREF _Toc182750196 \h </w:instrText>
       </w:r>
       <w:r>
         <w:rPr>
@@ -529,7 +526,7 @@
         <w:rPr>
           <w:noProof/>
         </w:rPr>
-        <w:instrText xml:space="preserve"> PAGEREF _Toc180159513 \h </w:instrText>
+        <w:instrText xml:space="preserve"> PAGEREF _Toc182750197 \h </w:instrText>
       </w:r>
       <w:r>
         <w:rPr>
@@ -557,7 +554,7 @@
     </w:p>
     <w:p>
       <w:pPr>
-        <w:pStyle w:val="TOC1"/>
+        <w:pStyle w:val="TOC2"/>
         <w:rPr>
           <w:rFonts w:asciiTheme="minorHAnsi" w:eastAsiaTheme="minorEastAsia" w:hAnsiTheme="minorHAnsi" w:cstheme="minorBidi"/>
           <w:noProof/>
@@ -569,7 +566,7 @@
         <w:rPr>
           <w:noProof/>
         </w:rPr>
-        <w:t>Iteration 0 Practices</w:t>
+        <w:t>Iteration 2 Summary</w:t>
       </w:r>
       <w:r>
         <w:rPr>
@@ -587,7 +584,7 @@
         <w:rPr>
           <w:noProof/>
         </w:rPr>
-        <w:instrText xml:space="preserve"> PAGEREF _Toc180159514 \h </w:instrText>
+        <w:instrText xml:space="preserve"> PAGEREF _Toc182750198 \h </w:instrText>
       </w:r>
       <w:r>
         <w:rPr>
@@ -615,7 +612,7 @@
     </w:p>
     <w:p>
       <w:pPr>
-        <w:pStyle w:val="TOC2"/>
+        <w:pStyle w:val="TOC1"/>
         <w:rPr>
           <w:rFonts w:asciiTheme="minorHAnsi" w:eastAsiaTheme="minorEastAsia" w:hAnsiTheme="minorHAnsi" w:cstheme="minorBidi"/>
           <w:noProof/>
@@ -627,7 +624,7 @@
         <w:rPr>
           <w:noProof/>
         </w:rPr>
-        <w:t>Whole Team</w:t>
+        <w:t>Iteration 0 Practices</w:t>
       </w:r>
       <w:r>
         <w:rPr>
@@ -645,7 +642,7 @@
         <w:rPr>
           <w:noProof/>
         </w:rPr>
-        <w:instrText xml:space="preserve"> PAGEREF _Toc180159515 \h </w:instrText>
+        <w:instrText xml:space="preserve"> PAGEREF _Toc182750199 \h </w:instrText>
       </w:r>
       <w:r>
         <w:rPr>
@@ -685,7 +682,7 @@
         <w:rPr>
           <w:noProof/>
         </w:rPr>
-        <w:t>Stories</w:t>
+        <w:t>Whole Team</w:t>
       </w:r>
       <w:r>
         <w:rPr>
@@ -703,7 +700,7 @@
         <w:rPr>
           <w:noProof/>
         </w:rPr>
-        <w:instrText xml:space="preserve"> PAGEREF _Toc180159516 \h </w:instrText>
+        <w:instrText xml:space="preserve"> PAGEREF _Toc182750200 \h </w:instrText>
       </w:r>
       <w:r>
         <w:rPr>
@@ -743,7 +740,7 @@
         <w:rPr>
           <w:noProof/>
         </w:rPr>
-        <w:t>Quarterly Cycle (Release Planning)</w:t>
+        <w:t>Stories</w:t>
       </w:r>
       <w:r>
         <w:rPr>
@@ -761,7 +758,7 @@
         <w:rPr>
           <w:noProof/>
         </w:rPr>
-        <w:instrText xml:space="preserve"> PAGEREF _Toc180159517 \h </w:instrText>
+        <w:instrText xml:space="preserve"> PAGEREF _Toc182750201 \h </w:instrText>
       </w:r>
       <w:r>
         <w:rPr>
@@ -789,7 +786,7 @@
     </w:p>
     <w:p>
       <w:pPr>
-        <w:pStyle w:val="TOC1"/>
+        <w:pStyle w:val="TOC2"/>
         <w:rPr>
           <w:rFonts w:asciiTheme="minorHAnsi" w:eastAsiaTheme="minorEastAsia" w:hAnsiTheme="minorHAnsi" w:cstheme="minorBidi"/>
           <w:noProof/>
@@ -801,7 +798,7 @@
         <w:rPr>
           <w:noProof/>
         </w:rPr>
-        <w:t>Iteration 1 Practices</w:t>
+        <w:t>Quarterly Cycle (Release Planning)</w:t>
       </w:r>
       <w:r>
         <w:rPr>
@@ -819,7 +816,7 @@
         <w:rPr>
           <w:noProof/>
         </w:rPr>
-        <w:instrText xml:space="preserve"> PAGEREF _Toc180159518 \h </w:instrText>
+        <w:instrText xml:space="preserve"> PAGEREF _Toc182750202 \h </w:instrText>
       </w:r>
       <w:r>
         <w:rPr>
@@ -847,7 +844,7 @@
     </w:p>
     <w:p>
       <w:pPr>
-        <w:pStyle w:val="TOC2"/>
+        <w:pStyle w:val="TOC1"/>
         <w:rPr>
           <w:rFonts w:asciiTheme="minorHAnsi" w:eastAsiaTheme="minorEastAsia" w:hAnsiTheme="minorHAnsi" w:cstheme="minorBidi"/>
           <w:noProof/>
@@ -859,7 +856,7 @@
         <w:rPr>
           <w:noProof/>
         </w:rPr>
-        <w:t>Informative Workspaces</w:t>
+        <w:t>Iteration 1 Practices</w:t>
       </w:r>
       <w:r>
         <w:rPr>
@@ -877,7 +874,7 @@
         <w:rPr>
           <w:noProof/>
         </w:rPr>
-        <w:instrText xml:space="preserve"> PAGEREF _Toc180159519 \h </w:instrText>
+        <w:instrText xml:space="preserve"> PAGEREF _Toc182750203 \h </w:instrText>
       </w:r>
       <w:r>
         <w:rPr>
@@ -894,7 +891,7 @@
         <w:rPr>
           <w:noProof/>
         </w:rPr>
-        <w:t>5</w:t>
+        <w:t>6</w:t>
       </w:r>
       <w:r>
         <w:rPr>
@@ -917,7 +914,7 @@
         <w:rPr>
           <w:noProof/>
         </w:rPr>
-        <w:t>Pair Programming</w:t>
+        <w:t>Informative Workspaces</w:t>
       </w:r>
       <w:r>
         <w:rPr>
@@ -935,7 +932,7 @@
         <w:rPr>
           <w:noProof/>
         </w:rPr>
-        <w:instrText xml:space="preserve"> PAGEREF _Toc180159520 \h </w:instrText>
+        <w:instrText xml:space="preserve"> PAGEREF _Toc182750204 \h </w:instrText>
       </w:r>
       <w:r>
         <w:rPr>
@@ -975,7 +972,7 @@
         <w:rPr>
           <w:noProof/>
         </w:rPr>
-        <w:t>Weekly Cycle</w:t>
+        <w:t>Pair Programming</w:t>
       </w:r>
       <w:r>
         <w:rPr>
@@ -993,7 +990,7 @@
         <w:rPr>
           <w:noProof/>
         </w:rPr>
-        <w:instrText xml:space="preserve"> PAGEREF _Toc180159521 \h </w:instrText>
+        <w:instrText xml:space="preserve"> PAGEREF _Toc182750205 \h </w:instrText>
       </w:r>
       <w:r>
         <w:rPr>
@@ -1033,7 +1030,7 @@
         <w:rPr>
           <w:noProof/>
         </w:rPr>
-        <w:t>Test-First Programming</w:t>
+        <w:t>Weekly Cycle</w:t>
       </w:r>
       <w:r>
         <w:rPr>
@@ -1051,7 +1048,7 @@
         <w:rPr>
           <w:noProof/>
         </w:rPr>
-        <w:instrText xml:space="preserve"> PAGEREF _Toc180159522 \h </w:instrText>
+        <w:instrText xml:space="preserve"> PAGEREF _Toc182750206 \h </w:instrText>
       </w:r>
       <w:r>
         <w:rPr>
@@ -1091,7 +1088,7 @@
         <w:rPr>
           <w:noProof/>
         </w:rPr>
-        <w:t>Continuous Integration</w:t>
+        <w:t>Test-First Programming</w:t>
       </w:r>
       <w:r>
         <w:rPr>
@@ -1109,7 +1106,7 @@
         <w:rPr>
           <w:noProof/>
         </w:rPr>
-        <w:instrText xml:space="preserve"> PAGEREF _Toc180159523 \h </w:instrText>
+        <w:instrText xml:space="preserve"> PAGEREF _Toc182750207 \h </w:instrText>
       </w:r>
       <w:r>
         <w:rPr>
@@ -1137,7 +1134,7 @@
     </w:p>
     <w:p>
       <w:pPr>
-        <w:pStyle w:val="TOC1"/>
+        <w:pStyle w:val="TOC2"/>
         <w:rPr>
           <w:rFonts w:asciiTheme="minorHAnsi" w:eastAsiaTheme="minorEastAsia" w:hAnsiTheme="minorHAnsi" w:cstheme="minorBidi"/>
           <w:noProof/>
@@ -1149,7 +1146,7 @@
         <w:rPr>
           <w:noProof/>
         </w:rPr>
-        <w:t>Iteration 2 Practices</w:t>
+        <w:t>Continuous Integration</w:t>
       </w:r>
       <w:r>
         <w:rPr>
@@ -1167,7 +1164,7 @@
         <w:rPr>
           <w:noProof/>
         </w:rPr>
-        <w:instrText xml:space="preserve"> PAGEREF _Toc180159524 \h </w:instrText>
+        <w:instrText xml:space="preserve"> PAGEREF _Toc182750208 \h </w:instrText>
       </w:r>
       <w:r>
         <w:rPr>
@@ -1195,7 +1192,7 @@
     </w:p>
     <w:p>
       <w:pPr>
-        <w:pStyle w:val="TOC2"/>
+        <w:pStyle w:val="TOC1"/>
         <w:rPr>
           <w:rFonts w:asciiTheme="minorHAnsi" w:eastAsiaTheme="minorEastAsia" w:hAnsiTheme="minorHAnsi" w:cstheme="minorBidi"/>
           <w:noProof/>
@@ -1207,7 +1204,7 @@
         <w:rPr>
           <w:noProof/>
         </w:rPr>
-        <w:t>Ten-Minute Build</w:t>
+        <w:t>Iteration 2 Practices</w:t>
       </w:r>
       <w:r>
         <w:rPr>
@@ -1225,7 +1222,7 @@
         <w:rPr>
           <w:noProof/>
         </w:rPr>
-        <w:instrText xml:space="preserve"> PAGEREF _Toc180159525 \h </w:instrText>
+        <w:instrText xml:space="preserve"> PAGEREF _Toc182750209 \h </w:instrText>
       </w:r>
       <w:r>
         <w:rPr>
@@ -1265,7 +1262,7 @@
         <w:rPr>
           <w:noProof/>
         </w:rPr>
-        <w:t>Incremental Design</w:t>
+        <w:t>Ten-Minute Build</w:t>
       </w:r>
       <w:r>
         <w:rPr>
@@ -1283,7 +1280,7 @@
         <w:rPr>
           <w:noProof/>
         </w:rPr>
-        <w:instrText xml:space="preserve"> PAGEREF _Toc180159526 \h </w:instrText>
+        <w:instrText xml:space="preserve"> PAGEREF _Toc182750210 \h </w:instrText>
       </w:r>
       <w:r>
         <w:rPr>
@@ -1323,7 +1320,7 @@
         <w:rPr>
           <w:noProof/>
         </w:rPr>
-        <w:t>Root-Cause Analysis</w:t>
+        <w:t>Incremental Design</w:t>
       </w:r>
       <w:r>
         <w:rPr>
@@ -1341,7 +1338,7 @@
         <w:rPr>
           <w:noProof/>
         </w:rPr>
-        <w:instrText xml:space="preserve"> PAGEREF _Toc180159527 \h </w:instrText>
+        <w:instrText xml:space="preserve"> PAGEREF _Toc182750211 \h </w:instrText>
       </w:r>
       <w:r>
         <w:rPr>
@@ -1358,7 +1355,7 @@
         <w:rPr>
           <w:noProof/>
         </w:rPr>
-        <w:t>8</w:t>
+        <w:t>9</w:t>
       </w:r>
       <w:r>
         <w:rPr>
@@ -1369,7 +1366,7 @@
     </w:p>
     <w:p>
       <w:pPr>
-        <w:pStyle w:val="TOC1"/>
+        <w:pStyle w:val="TOC2"/>
         <w:rPr>
           <w:rFonts w:asciiTheme="minorHAnsi" w:eastAsiaTheme="minorEastAsia" w:hAnsiTheme="minorHAnsi" w:cstheme="minorBidi"/>
           <w:noProof/>
@@ -1381,7 +1378,7 @@
         <w:rPr>
           <w:noProof/>
         </w:rPr>
-        <w:t>Iteration 3 Practices</w:t>
+        <w:t>Root-Cause Analysis</w:t>
       </w:r>
       <w:r>
         <w:rPr>
@@ -1399,7 +1396,7 @@
         <w:rPr>
           <w:noProof/>
         </w:rPr>
-        <w:instrText xml:space="preserve"> PAGEREF _Toc180159528 \h </w:instrText>
+        <w:instrText xml:space="preserve"> PAGEREF _Toc182750212 \h </w:instrText>
       </w:r>
       <w:r>
         <w:rPr>
@@ -1416,7 +1413,7 @@
         <w:rPr>
           <w:noProof/>
         </w:rPr>
-        <w:t>8</w:t>
+        <w:t>9</w:t>
       </w:r>
       <w:r>
         <w:rPr>
@@ -1427,7 +1424,7 @@
     </w:p>
     <w:p>
       <w:pPr>
-        <w:pStyle w:val="TOC2"/>
+        <w:pStyle w:val="TOC1"/>
         <w:rPr>
           <w:rFonts w:asciiTheme="minorHAnsi" w:eastAsiaTheme="minorEastAsia" w:hAnsiTheme="minorHAnsi" w:cstheme="minorBidi"/>
           <w:noProof/>
@@ -1439,7 +1436,7 @@
         <w:rPr>
           <w:noProof/>
         </w:rPr>
-        <w:t>Shared Code</w:t>
+        <w:t>Iteration 3 Practices</w:t>
       </w:r>
       <w:r>
         <w:rPr>
@@ -1457,7 +1454,7 @@
         <w:rPr>
           <w:noProof/>
         </w:rPr>
-        <w:instrText xml:space="preserve"> PAGEREF _Toc180159529 \h </w:instrText>
+        <w:instrText xml:space="preserve"> PAGEREF _Toc182750213 \h </w:instrText>
       </w:r>
       <w:r>
         <w:rPr>
@@ -1474,7 +1471,7 @@
         <w:rPr>
           <w:noProof/>
         </w:rPr>
-        <w:t>8</w:t>
+        <w:t>10</w:t>
       </w:r>
       <w:r>
         <w:rPr>
@@ -1497,7 +1494,7 @@
         <w:rPr>
           <w:noProof/>
         </w:rPr>
-        <w:t>Sit Together</w:t>
+        <w:t>Shared Code</w:t>
       </w:r>
       <w:r>
         <w:rPr>
@@ -1515,7 +1512,7 @@
         <w:rPr>
           <w:noProof/>
         </w:rPr>
-        <w:instrText xml:space="preserve"> PAGEREF _Toc180159530 \h </w:instrText>
+        <w:instrText xml:space="preserve"> PAGEREF _Toc182750214 \h </w:instrText>
       </w:r>
       <w:r>
         <w:rPr>
@@ -1532,7 +1529,7 @@
         <w:rPr>
           <w:noProof/>
         </w:rPr>
-        <w:t>8</w:t>
+        <w:t>10</w:t>
       </w:r>
       <w:r>
         <w:rPr>
@@ -1555,7 +1552,7 @@
         <w:rPr>
           <w:noProof/>
         </w:rPr>
-        <w:t>Slack</w:t>
+        <w:t>Sit Together</w:t>
       </w:r>
       <w:r>
         <w:rPr>
@@ -1573,7 +1570,7 @@
         <w:rPr>
           <w:noProof/>
         </w:rPr>
-        <w:instrText xml:space="preserve"> PAGEREF _Toc180159531 \h </w:instrText>
+        <w:instrText xml:space="preserve"> PAGEREF _Toc182750215 \h </w:instrText>
       </w:r>
       <w:r>
         <w:rPr>
@@ -1590,7 +1587,7 @@
         <w:rPr>
           <w:noProof/>
         </w:rPr>
-        <w:t>8</w:t>
+        <w:t>10</w:t>
       </w:r>
       <w:r>
         <w:rPr>
@@ -1613,6 +1610,64 @@
         <w:rPr>
           <w:noProof/>
         </w:rPr>
+        <w:t>Slack</w:t>
+      </w:r>
+      <w:r>
+        <w:rPr>
+          <w:noProof/>
+        </w:rPr>
+        <w:tab/>
+      </w:r>
+      <w:r>
+        <w:rPr>
+          <w:noProof/>
+        </w:rPr>
+        <w:fldChar w:fldCharType="begin"/>
+      </w:r>
+      <w:r>
+        <w:rPr>
+          <w:noProof/>
+        </w:rPr>
+        <w:instrText xml:space="preserve"> PAGEREF _Toc182750216 \h </w:instrText>
+      </w:r>
+      <w:r>
+        <w:rPr>
+          <w:noProof/>
+        </w:rPr>
+      </w:r>
+      <w:r>
+        <w:rPr>
+          <w:noProof/>
+        </w:rPr>
+        <w:fldChar w:fldCharType="separate"/>
+      </w:r>
+      <w:r>
+        <w:rPr>
+          <w:noProof/>
+        </w:rPr>
+        <w:t>10</w:t>
+      </w:r>
+      <w:r>
+        <w:rPr>
+          <w:noProof/>
+        </w:rPr>
+        <w:fldChar w:fldCharType="end"/>
+      </w:r>
+    </w:p>
+    <w:p>
+      <w:pPr>
+        <w:pStyle w:val="TOC2"/>
+        <w:rPr>
+          <w:rFonts w:asciiTheme="minorHAnsi" w:eastAsiaTheme="minorEastAsia" w:hAnsiTheme="minorHAnsi" w:cstheme="minorBidi"/>
+          <w:noProof/>
+          <w:kern w:val="0"/>
+          <w:lang w:eastAsia="ja-JP"/>
+        </w:rPr>
+      </w:pPr>
+      <w:r>
+        <w:rPr>
+          <w:noProof/>
+        </w:rPr>
         <w:t>Energized Work</w:t>
       </w:r>
       <w:r>
@@ -1631,7 +1686,7 @@
         <w:rPr>
           <w:noProof/>
         </w:rPr>
-        <w:instrText xml:space="preserve"> PAGEREF _Toc180159532 \h </w:instrText>
+        <w:instrText xml:space="preserve"> PAGEREF _Toc182750217 \h </w:instrText>
       </w:r>
       <w:r>
         <w:rPr>
@@ -1648,7 +1703,7 @@
         <w:rPr>
           <w:noProof/>
         </w:rPr>
-        <w:t>8</w:t>
+        <w:t>11</w:t>
       </w:r>
       <w:r>
         <w:rPr>
@@ -1718,7 +1773,7 @@
       <w:pPr>
         <w:pStyle w:val="Heading1"/>
       </w:pPr>
-      <w:bookmarkStart w:id="4" w:name="_Toc180159511"/>
+      <w:bookmarkStart w:id="4" w:name="_Toc182750195"/>
       <w:r>
         <w:lastRenderedPageBreak/>
         <w:t>Introduction</w:t>
@@ -1729,7 +1784,7 @@
       <w:pPr>
         <w:pStyle w:val="Heading2"/>
       </w:pPr>
-      <w:bookmarkStart w:id="5" w:name="_Toc180159512"/>
+      <w:bookmarkStart w:id="5" w:name="_Toc182750196"/>
       <w:r>
         <w:t>Iteration 0 Summary</w:t>
       </w:r>
@@ -1750,7 +1805,7 @@
       <w:pPr>
         <w:pStyle w:val="Heading2"/>
       </w:pPr>
-      <w:bookmarkStart w:id="6" w:name="_Toc180159513"/>
+      <w:bookmarkStart w:id="6" w:name="_Toc182750197"/>
       <w:r>
         <w:t>Iteration 1 Summary</w:t>
       </w:r>
@@ -1801,14 +1856,92 @@
     </w:p>
     <w:p>
       <w:pPr>
+        <w:pStyle w:val="DoubleSpaced"/>
+      </w:pPr>
+    </w:p>
+    <w:p>
+      <w:pPr>
+        <w:pStyle w:val="DoubleSpaced"/>
+      </w:pPr>
+    </w:p>
+    <w:p>
+      <w:pPr>
+        <w:pStyle w:val="Heading2"/>
+      </w:pPr>
+      <w:bookmarkStart w:id="7" w:name="_Toc182750198"/>
+      <w:r>
+        <w:t>Iteration 2</w:t>
+      </w:r>
+      <w:r>
+        <w:t xml:space="preserve"> Summary</w:t>
+      </w:r>
+      <w:bookmarkEnd w:id="7"/>
+    </w:p>
+    <w:p>
+      <w:pPr>
+        <w:widowControl w:val="0"/>
+        <w:tabs>
+          <w:tab w:val="left" w:pos="720"/>
+          <w:tab w:val="left" w:pos="1440"/>
+          <w:tab w:val="left" w:pos="2160"/>
+          <w:tab w:val="left" w:pos="2880"/>
+          <w:tab w:val="left" w:pos="3600"/>
+          <w:tab w:val="left" w:pos="4320"/>
+          <w:tab w:val="left" w:pos="5040"/>
+          <w:tab w:val="left" w:pos="5760"/>
+          <w:tab w:val="left" w:pos="6480"/>
+          <w:tab w:val="left" w:pos="7200"/>
+          <w:tab w:val="left" w:pos="7920"/>
+          <w:tab w:val="left" w:pos="8640"/>
+        </w:tabs>
+        <w:suppressAutoHyphens w:val="0"/>
+        <w:autoSpaceDE w:val="0"/>
+        <w:autoSpaceDN w:val="0"/>
+        <w:adjustRightInd w:val="0"/>
+        <w:jc w:val="left"/>
+        <w:rPr>
+          <w:rFonts w:ascii="Helvetica" w:eastAsia="Times New Roman" w:hAnsi="Helvetica" w:cs="Helvetica"/>
+          <w:kern w:val="0"/>
+          <w:lang w:eastAsia="en-US"/>
+        </w:rPr>
+      </w:pPr>
+    </w:p>
+    <w:p>
+      <w:pPr>
+        <w:pStyle w:val="DoubleSpaced"/>
+      </w:pPr>
+      <w:r>
+        <w:t xml:space="preserve">In this iteration, we have focused on three XP practices: Ten-minute builds, Incremental design, and Root-cause analysis.  The use of a continuous integration server, and the limited size of our project has made our builds much faster than 10 minutes, though there has been a few small issue in getting </w:t>
+      </w:r>
+      <w:r>
+        <w:t>set up with selenium for integration testing</w:t>
+      </w:r>
+      <w:r>
+        <w:t xml:space="preserve">.  </w:t>
+      </w:r>
+    </w:p>
+    <w:p>
+      <w:pPr>
+        <w:pStyle w:val="DoubleSpaced"/>
+      </w:pPr>
+    </w:p>
+    <w:p>
+      <w:pPr>
+        <w:pStyle w:val="DoubleSpaced"/>
+      </w:pPr>
+      <w:r>
+        <w:t>In the true spirit of XP, we have also identified root-causes in the defects that we find, and use incremental design when necessary to fix those issues.  These practices have helped us move forward with confidence in creating an exceptional application.</w:t>
+      </w:r>
+    </w:p>
+    <w:p>
+      <w:pPr>
         <w:pStyle w:val="Heading1"/>
       </w:pPr>
-      <w:bookmarkStart w:id="7" w:name="_Toc180159514"/>
-      <w:r>
-        <w:lastRenderedPageBreak/>
+      <w:bookmarkStart w:id="8" w:name="_Toc182750199"/>
+      <w:r>
         <w:t>Iteration 0 Practices</w:t>
       </w:r>
-      <w:bookmarkEnd w:id="7"/>
+      <w:bookmarkEnd w:id="8"/>
       <w:r>
         <w:t xml:space="preserve"> </w:t>
       </w:r>
@@ -1818,11 +1951,11 @@
         <w:pStyle w:val="Heading2"/>
         <w:spacing w:after="120"/>
       </w:pPr>
-      <w:bookmarkStart w:id="8" w:name="_Toc180159515"/>
+      <w:bookmarkStart w:id="9" w:name="_Toc182750200"/>
       <w:r>
         <w:t>Whole Team</w:t>
       </w:r>
-      <w:bookmarkEnd w:id="8"/>
+      <w:bookmarkEnd w:id="9"/>
     </w:p>
     <w:p>
       <w:pPr>
@@ -1862,11 +1995,11 @@
         <w:pStyle w:val="Heading2"/>
         <w:spacing w:after="120"/>
       </w:pPr>
-      <w:bookmarkStart w:id="9" w:name="_Toc180159516"/>
+      <w:bookmarkStart w:id="10" w:name="_Toc182750201"/>
       <w:r>
         <w:t>Stories</w:t>
       </w:r>
-      <w:bookmarkEnd w:id="9"/>
+      <w:bookmarkEnd w:id="10"/>
     </w:p>
     <w:p>
       <w:pPr>
@@ -1943,12 +2076,11 @@
         <w:pStyle w:val="Heading2"/>
         <w:spacing w:after="120"/>
       </w:pPr>
-      <w:bookmarkStart w:id="10" w:name="_Toc180159517"/>
-      <w:r>
-        <w:lastRenderedPageBreak/>
+      <w:bookmarkStart w:id="11" w:name="_Toc182750202"/>
+      <w:r>
         <w:t>Quarterly Cycle (Release Planning)</w:t>
       </w:r>
-      <w:bookmarkEnd w:id="10"/>
+      <w:bookmarkEnd w:id="11"/>
     </w:p>
     <w:p>
       <w:pPr>
@@ -2049,22 +2181,22 @@
       <w:pPr>
         <w:pStyle w:val="Heading1"/>
       </w:pPr>
-      <w:bookmarkStart w:id="11" w:name="_Toc180159518"/>
+      <w:bookmarkStart w:id="12" w:name="_Toc182750203"/>
       <w:r>
         <w:t>Iteration 1 Practices</w:t>
       </w:r>
-      <w:bookmarkEnd w:id="11"/>
+      <w:bookmarkEnd w:id="12"/>
     </w:p>
     <w:p>
       <w:pPr>
         <w:pStyle w:val="Heading2"/>
         <w:spacing w:after="120"/>
       </w:pPr>
-      <w:bookmarkStart w:id="12" w:name="_Toc180159519"/>
+      <w:bookmarkStart w:id="13" w:name="_Toc182750204"/>
       <w:r>
         <w:t>Informative Workspaces</w:t>
       </w:r>
-      <w:bookmarkEnd w:id="12"/>
+      <w:bookmarkEnd w:id="13"/>
     </w:p>
     <w:p>
       <w:pPr>
@@ -2112,12 +2244,11 @@
         <w:pStyle w:val="Heading2"/>
         <w:spacing w:after="120"/>
       </w:pPr>
-      <w:bookmarkStart w:id="13" w:name="_Toc180159520"/>
-      <w:r>
-        <w:lastRenderedPageBreak/>
+      <w:bookmarkStart w:id="14" w:name="_Toc182750205"/>
+      <w:r>
         <w:t>Pair Programming</w:t>
       </w:r>
-      <w:bookmarkEnd w:id="13"/>
+      <w:bookmarkEnd w:id="14"/>
     </w:p>
     <w:p>
       <w:pPr>
@@ -2171,11 +2302,11 @@
         <w:pStyle w:val="Heading2"/>
         <w:spacing w:after="120"/>
       </w:pPr>
-      <w:bookmarkStart w:id="14" w:name="_Toc180159521"/>
+      <w:bookmarkStart w:id="15" w:name="_Toc182750206"/>
       <w:r>
         <w:t>Weekly Cycle</w:t>
       </w:r>
-      <w:bookmarkEnd w:id="14"/>
+      <w:bookmarkEnd w:id="15"/>
       <w:r>
         <w:t xml:space="preserve"> </w:t>
       </w:r>
@@ -2217,7 +2348,6 @@
         <w:pStyle w:val="DoubleSpaced"/>
       </w:pPr>
       <w:r>
-        <w:lastRenderedPageBreak/>
         <w:t>Next, we plan for the upcoming week. We discuss the results of the pair sessions and resolve any remaining questions. Then, we discuss the status of the deliverables and identify plans for future pairings. Finally, we identify action items for individuals to take on during the coming week.</w:t>
       </w:r>
     </w:p>
@@ -2226,11 +2356,11 @@
         <w:pStyle w:val="Heading2"/>
         <w:spacing w:after="120"/>
       </w:pPr>
-      <w:bookmarkStart w:id="15" w:name="_Toc180159522"/>
+      <w:bookmarkStart w:id="16" w:name="_Toc182750207"/>
       <w:r>
         <w:t>Test-First Programming</w:t>
       </w:r>
-      <w:bookmarkEnd w:id="15"/>
+      <w:bookmarkEnd w:id="16"/>
     </w:p>
     <w:p>
       <w:pPr>
@@ -2253,11 +2383,11 @@
         <w:pStyle w:val="Heading2"/>
         <w:spacing w:after="120"/>
       </w:pPr>
-      <w:bookmarkStart w:id="16" w:name="_Toc180159523"/>
+      <w:bookmarkStart w:id="17" w:name="_Toc182750208"/>
       <w:r>
         <w:t>Continuous Integration</w:t>
       </w:r>
-      <w:bookmarkEnd w:id="16"/>
+      <w:bookmarkEnd w:id="17"/>
     </w:p>
     <w:p>
       <w:pPr>
@@ -2326,62 +2456,74 @@
       <w:pPr>
         <w:pStyle w:val="Heading1"/>
       </w:pPr>
-      <w:bookmarkStart w:id="17" w:name="_Toc180159524"/>
-      <w:r>
-        <w:lastRenderedPageBreak/>
+      <w:bookmarkStart w:id="18" w:name="_Toc182750209"/>
+      <w:r>
         <w:t>Iteration 2 Practices</w:t>
       </w:r>
-      <w:bookmarkEnd w:id="17"/>
+      <w:bookmarkEnd w:id="18"/>
     </w:p>
     <w:p>
       <w:pPr>
         <w:pStyle w:val="Heading2"/>
         <w:spacing w:after="120"/>
       </w:pPr>
-      <w:bookmarkStart w:id="18" w:name="_Toc180159525"/>
+      <w:bookmarkStart w:id="19" w:name="_Toc182750210"/>
       <w:r>
         <w:t>Ten-Minute Build</w:t>
       </w:r>
-      <w:bookmarkEnd w:id="18"/>
+      <w:bookmarkEnd w:id="19"/>
     </w:p>
     <w:p>
       <w:pPr>
         <w:pStyle w:val="DoubleSpaced"/>
-        <w:rPr>
-          <w:i/>
-        </w:rPr>
-      </w:pPr>
-      <w:r>
-        <w:rPr>
-          <w:i/>
-        </w:rPr>
-        <w:t>&lt;</w:t>
-      </w:r>
+      </w:pPr>
+      <w:r>
+        <w:t>Due to the limited size of our project, our team has not encountered any problems in maintaining a test suite that runs in under ten minutes. We have not had to resort to two-stage testing, nor has it been necessary to optimize the</w:t>
+      </w:r>
+      <w:r>
+        <w:t xml:space="preserve"> performance of the test suite.</w:t>
+      </w:r>
+    </w:p>
+    <w:p>
+      <w:pPr>
+        <w:pStyle w:val="DoubleSpaced"/>
+      </w:pPr>
+    </w:p>
+    <w:p>
+      <w:pPr>
+        <w:pStyle w:val="DoubleSpaced"/>
+      </w:pPr>
+      <w:r>
+        <w:t xml:space="preserve">The greatest threat to the ten minute build practice is integration testing. One of our team members works in a Windows development environment, which means that we must use the full-head Selenium </w:t>
+      </w:r>
+      <w:proofErr w:type="spellStart"/>
+      <w:r>
+        <w:t>webdriver</w:t>
+      </w:r>
+      <w:proofErr w:type="spellEnd"/>
+      <w:r>
+        <w:t xml:space="preserve"> instead of the much faster, headless (but unsupported) capybara-</w:t>
+      </w:r>
+      <w:proofErr w:type="spellStart"/>
+      <w:r>
+        <w:t>webkit</w:t>
+      </w:r>
+      <w:proofErr w:type="spellEnd"/>
+      <w:r>
+        <w:t xml:space="preserve">. Moreover, Selenium itself runs substantially slower on Windows than it does on Mac OS X. </w:t>
+      </w:r>
+      <w:r>
+        <w:t xml:space="preserve"> Even though we have identified this as a potential threat, we feel confident that if it becomes a problem, there are other recourses for moving forward, such as </w:t>
+      </w:r>
+      <w:proofErr w:type="spellStart"/>
       <w:proofErr w:type="gramStart"/>
       <w:r>
-        <w:rPr>
-          <w:i/>
-        </w:rPr>
-        <w:t>provide</w:t>
-      </w:r>
+        <w:t>spork</w:t>
+      </w:r>
+      <w:proofErr w:type="spellEnd"/>
       <w:proofErr w:type="gramEnd"/>
       <w:r>
-        <w:rPr>
-          <w:i/>
-        </w:rPr>
-        <w:t xml:space="preserve"> evidence</w:t>
-      </w:r>
-      <w:r>
-        <w:rPr>
-          <w:i/>
-        </w:rPr>
-        <w:t xml:space="preserve"> on how the team is following this practice</w:t>
-      </w:r>
-      <w:r>
-        <w:rPr>
-          <w:i/>
-        </w:rPr>
-        <w:t>&gt;</w:t>
+        <w:t xml:space="preserve"> for preloading the rails environment</w:t>
       </w:r>
     </w:p>
     <w:p>
@@ -2389,50 +2531,34 @@
         <w:pStyle w:val="Heading2"/>
         <w:spacing w:after="120"/>
       </w:pPr>
-      <w:bookmarkStart w:id="19" w:name="_Toc180159526"/>
+      <w:bookmarkStart w:id="20" w:name="_Toc182750211"/>
       <w:r>
         <w:t>Incremental Design</w:t>
       </w:r>
-      <w:bookmarkEnd w:id="19"/>
+      <w:bookmarkEnd w:id="20"/>
     </w:p>
     <w:p>
       <w:pPr>
         <w:pStyle w:val="DoubleSpaced"/>
-        <w:rPr>
-          <w:i/>
-        </w:rPr>
-      </w:pPr>
-      <w:r>
-        <w:rPr>
-          <w:i/>
-        </w:rPr>
-        <w:t>&lt;</w:t>
-      </w:r>
-      <w:proofErr w:type="gramStart"/>
-      <w:r>
-        <w:rPr>
-          <w:i/>
-        </w:rPr>
-        <w:t>provide</w:t>
-      </w:r>
-      <w:proofErr w:type="gramEnd"/>
-      <w:r>
-        <w:rPr>
-          <w:i/>
-        </w:rPr>
-        <w:t xml:space="preserve"> evidence</w:t>
-      </w:r>
-      <w:r>
-        <w:rPr>
-          <w:i/>
-        </w:rPr>
-        <w:t xml:space="preserve"> on how the team is following this practice</w:t>
-      </w:r>
-      <w:r>
-        <w:rPr>
-          <w:i/>
-        </w:rPr>
-        <w:t>&gt;</w:t>
+      </w:pPr>
+      <w:r>
+        <w:t>The XP practice of incremental design refers to the decision to perform just-in-time design, instead of big-design-up-front. Our team follows the practice of incremental design by revising our design decisions over time to reflect changes in our understanding.</w:t>
+      </w:r>
+      <w:r>
+        <w:t xml:space="preserve">  Many times we have stopped our progression through a task card, and decided that it would be better to take a few minutes and refactor the code so it would be cleaner and clearer.  </w:t>
+      </w:r>
+    </w:p>
+    <w:p>
+      <w:pPr>
+        <w:pStyle w:val="DoubleSpaced"/>
+      </w:pPr>
+    </w:p>
+    <w:p>
+      <w:pPr>
+        <w:pStyle w:val="DoubleSpaced"/>
+      </w:pPr>
+      <w:r>
+        <w:t xml:space="preserve">Also, as we have continued in this application, different requests for functionality have been introduced.  These changes drive an incremental approach to design as we restructure and refactor the code, and talk about how to implement the new features.  </w:t>
       </w:r>
     </w:p>
     <w:p>
@@ -2440,72 +2566,83 @@
         <w:pStyle w:val="Heading2"/>
         <w:spacing w:after="120"/>
       </w:pPr>
-      <w:bookmarkStart w:id="20" w:name="_Toc180159527"/>
+      <w:bookmarkStart w:id="21" w:name="_Toc182750212"/>
       <w:r>
         <w:t>Root-Cause Analysis</w:t>
       </w:r>
-      <w:bookmarkEnd w:id="20"/>
+      <w:bookmarkEnd w:id="21"/>
     </w:p>
     <w:p>
       <w:pPr>
         <w:pStyle w:val="DoubleSpaced"/>
-        <w:rPr>
-          <w:i/>
-        </w:rPr>
-      </w:pPr>
-      <w:r>
-        <w:rPr>
-          <w:i/>
-        </w:rPr>
-        <w:t>&lt;</w:t>
+      </w:pPr>
+      <w:r>
+        <w:t xml:space="preserve">This XP practice drives the search for what went wrong, and promotes fixing it so it won’t happen again.   Team Sneakers uses this during our development, and when we identify a problem, we write the test that matches that failed functionality, and then write code to make that test pass.  </w:t>
+      </w:r>
+    </w:p>
+    <w:p>
+      <w:pPr>
+        <w:pStyle w:val="DoubleSpaced"/>
+      </w:pPr>
+    </w:p>
+    <w:p>
+      <w:pPr>
+        <w:pStyle w:val="DoubleSpaced"/>
+      </w:pPr>
+      <w:r>
+        <w:t>During the first iteration, our team found that we ran out of time during the iteration-planning meeting. As a result of this, we had to replace a pairing session the next day with a continuation of the meeting. When we didn’t finish our planning during that session, we were forced to complete the me</w:t>
+      </w:r>
+      <w:r>
+        <w:t>eting during a third time slot.</w:t>
+      </w:r>
+    </w:p>
+    <w:p>
+      <w:pPr>
+        <w:pStyle w:val="DoubleSpaced"/>
+      </w:pPr>
+    </w:p>
+    <w:p>
+      <w:pPr>
+        <w:pStyle w:val="DoubleSpaced"/>
+      </w:pPr>
+      <w:r>
+        <w:t xml:space="preserve">Instead of passing this problem off as a one-time issue, our team identified the root cause: we had fundamentally underestimated the amount of time required to plan </w:t>
       </w:r>
       <w:proofErr w:type="gramStart"/>
       <w:r>
-        <w:rPr>
-          <w:i/>
-        </w:rPr>
-        <w:t>provide</w:t>
+        <w:t>an iteration</w:t>
       </w:r>
       <w:proofErr w:type="gramEnd"/>
       <w:r>
-        <w:rPr>
-          <w:i/>
-        </w:rPr>
-        <w:t xml:space="preserve"> evidence</w:t>
-      </w:r>
-      <w:r>
-        <w:rPr>
-          <w:i/>
-        </w:rPr>
-        <w:t xml:space="preserve"> on how the team is following this practice</w:t>
-      </w:r>
-      <w:r>
-        <w:rPr>
-          <w:i/>
-        </w:rPr>
-        <w:t>&gt;</w:t>
+        <w:t xml:space="preserve">. Armed with this understanding, we went on to plan larger time blocks for our remaining iteration planning meetings. During this iteration, we were able to complete our planning meeting in the time slot that </w:t>
+      </w:r>
+      <w:r>
+        <w:t>we had</w:t>
+      </w:r>
+      <w:r>
+        <w:t xml:space="preserve"> allotted.</w:t>
       </w:r>
     </w:p>
     <w:p>
       <w:pPr>
         <w:pStyle w:val="Heading1"/>
       </w:pPr>
-      <w:bookmarkStart w:id="21" w:name="_Toc180159528"/>
+      <w:bookmarkStart w:id="22" w:name="_Toc182750213"/>
       <w:r>
         <w:t>Iteration 3 Practices</w:t>
       </w:r>
-      <w:bookmarkEnd w:id="21"/>
+      <w:bookmarkEnd w:id="22"/>
     </w:p>
     <w:p>
       <w:pPr>
         <w:pStyle w:val="Heading2"/>
         <w:spacing w:after="120"/>
       </w:pPr>
-      <w:bookmarkStart w:id="22" w:name="_Toc180159529"/>
+      <w:bookmarkStart w:id="23" w:name="_Toc182750214"/>
       <w:r>
         <w:t>Shared Code</w:t>
       </w:r>
-      <w:bookmarkEnd w:id="22"/>
+      <w:bookmarkEnd w:id="23"/>
     </w:p>
     <w:p>
       <w:pPr>
@@ -2552,11 +2689,11 @@
         <w:pStyle w:val="Heading2"/>
         <w:spacing w:after="120"/>
       </w:pPr>
-      <w:bookmarkStart w:id="23" w:name="_Toc180159530"/>
+      <w:bookmarkStart w:id="24" w:name="_Toc182750215"/>
       <w:r>
         <w:t>Sit Together</w:t>
       </w:r>
-      <w:bookmarkEnd w:id="23"/>
+      <w:bookmarkEnd w:id="24"/>
     </w:p>
     <w:p>
       <w:pPr>
@@ -2603,11 +2740,11 @@
         <w:pStyle w:val="Heading2"/>
         <w:spacing w:after="120"/>
       </w:pPr>
-      <w:bookmarkStart w:id="24" w:name="_Toc180159531"/>
+      <w:bookmarkStart w:id="25" w:name="_Toc182750216"/>
       <w:r>
         <w:t>Slack</w:t>
       </w:r>
-      <w:bookmarkEnd w:id="24"/>
+      <w:bookmarkEnd w:id="25"/>
     </w:p>
     <w:p>
       <w:pPr>
@@ -2654,11 +2791,11 @@
         <w:pStyle w:val="Heading2"/>
         <w:spacing w:after="120"/>
       </w:pPr>
-      <w:bookmarkStart w:id="25" w:name="_Toc180159532"/>
+      <w:bookmarkStart w:id="26" w:name="_Toc182750217"/>
       <w:r>
         <w:t>Energized Work</w:t>
       </w:r>
-      <w:bookmarkEnd w:id="25"/>
+      <w:bookmarkEnd w:id="26"/>
     </w:p>
     <w:p>
       <w:pPr>
@@ -2840,7 +2977,7 @@
       <w:rPr>
         <w:noProof/>
       </w:rPr>
-      <w:t>8</w:t>
+      <w:t>9</w:t>
     </w:r>
     <w:r>
       <w:fldChar w:fldCharType="end"/>
@@ -3881,6 +4018,9 @@
   <w:num w:numId="24">
     <w:abstractNumId w:val="0"/>
   </w:num>
+  <w:num w:numId="25">
+    <w:abstractNumId w:val="0"/>
+  </w:num>
 </w:numbering>
 </file>
 
@@ -3896,6 +4036,7 @@
     <w:pPrDefault/>
   </w:docDefaults>
   <w:latentStyles w:defLockedState="0" w:defUIPriority="0" w:defSemiHidden="0" w:defUnhideWhenUsed="0" w:defQFormat="0" w:count="276">
+    <w:lsdException w:name="heading 2" w:qFormat="1"/>
     <w:lsdException w:name="toc 1" w:uiPriority="39"/>
     <w:lsdException w:name="toc 2" w:uiPriority="39"/>
   </w:latentStyles>
@@ -4355,6 +4496,7 @@
     <w:pPrDefault/>
   </w:docDefaults>
   <w:latentStyles w:defLockedState="0" w:defUIPriority="0" w:defSemiHidden="0" w:defUnhideWhenUsed="0" w:defQFormat="0" w:count="276">
+    <w:lsdException w:name="heading 2" w:qFormat="1"/>
     <w:lsdException w:name="toc 1" w:uiPriority="39"/>
     <w:lsdException w:name="toc 2" w:uiPriority="39"/>
   </w:latentStyles>

</xml_diff>

<commit_message>
[CH] Bow tieing XP Process Review document
</commit_message>
<xml_diff>
--- a/deliverables/XP Process Review.docx
+++ b/deliverables/XP Process Review.docx
@@ -290,16 +290,14 @@
       </w:pPr>
       <w:bookmarkStart w:id="0" w:name="_Toc178324881"/>
       <w:bookmarkStart w:id="1" w:name="_Toc178325046"/>
-      <w:bookmarkStart w:id="2" w:name="_Toc182750194"/>
+      <w:bookmarkStart w:id="2" w:name="_Toc184378872"/>
       <w:r>
         <w:lastRenderedPageBreak/>
         <w:t>Contents</w:t>
       </w:r>
-      <w:bookmarkStart w:id="3" w:name="_GoBack"/>
       <w:bookmarkEnd w:id="0"/>
       <w:bookmarkEnd w:id="1"/>
       <w:bookmarkEnd w:id="2"/>
-      <w:bookmarkEnd w:id="3"/>
     </w:p>
     <w:p>
       <w:pPr>
@@ -352,7 +350,7 @@
         <w:rPr>
           <w:noProof/>
         </w:rPr>
-        <w:instrText xml:space="preserve"> PAGEREF _Toc182750194 \h </w:instrText>
+        <w:instrText xml:space="preserve"> PAGEREF _Toc184378872 \h </w:instrText>
       </w:r>
       <w:r>
         <w:rPr>
@@ -410,7 +408,7 @@
         <w:rPr>
           <w:noProof/>
         </w:rPr>
-        <w:instrText xml:space="preserve"> PAGEREF _Toc182750195 \h </w:instrText>
+        <w:instrText xml:space="preserve"> PAGEREF _Toc184378873 \h </w:instrText>
       </w:r>
       <w:r>
         <w:rPr>
@@ -468,7 +466,7 @@
         <w:rPr>
           <w:noProof/>
         </w:rPr>
-        <w:instrText xml:space="preserve"> PAGEREF _Toc182750196 \h </w:instrText>
+        <w:instrText xml:space="preserve"> PAGEREF _Toc184378874 \h </w:instrText>
       </w:r>
       <w:r>
         <w:rPr>
@@ -526,7 +524,7 @@
         <w:rPr>
           <w:noProof/>
         </w:rPr>
-        <w:instrText xml:space="preserve"> PAGEREF _Toc182750197 \h </w:instrText>
+        <w:instrText xml:space="preserve"> PAGEREF _Toc184378875 \h </w:instrText>
       </w:r>
       <w:r>
         <w:rPr>
@@ -584,7 +582,7 @@
         <w:rPr>
           <w:noProof/>
         </w:rPr>
-        <w:instrText xml:space="preserve"> PAGEREF _Toc182750198 \h </w:instrText>
+        <w:instrText xml:space="preserve"> PAGEREF _Toc184378876 \h </w:instrText>
       </w:r>
       <w:r>
         <w:rPr>
@@ -612,7 +610,7 @@
     </w:p>
     <w:p>
       <w:pPr>
-        <w:pStyle w:val="TOC1"/>
+        <w:pStyle w:val="TOC2"/>
         <w:rPr>
           <w:rFonts w:asciiTheme="minorHAnsi" w:eastAsiaTheme="minorEastAsia" w:hAnsiTheme="minorHAnsi" w:cstheme="minorBidi"/>
           <w:noProof/>
@@ -624,7 +622,7 @@
         <w:rPr>
           <w:noProof/>
         </w:rPr>
-        <w:t>Iteration 0 Practices</w:t>
+        <w:t>Iteration 3 Summary</w:t>
       </w:r>
       <w:r>
         <w:rPr>
@@ -642,7 +640,7 @@
         <w:rPr>
           <w:noProof/>
         </w:rPr>
-        <w:instrText xml:space="preserve"> PAGEREF _Toc182750199 \h </w:instrText>
+        <w:instrText xml:space="preserve"> PAGEREF _Toc184378877 \h </w:instrText>
       </w:r>
       <w:r>
         <w:rPr>
@@ -670,7 +668,7 @@
     </w:p>
     <w:p>
       <w:pPr>
-        <w:pStyle w:val="TOC2"/>
+        <w:pStyle w:val="TOC1"/>
         <w:rPr>
           <w:rFonts w:asciiTheme="minorHAnsi" w:eastAsiaTheme="minorEastAsia" w:hAnsiTheme="minorHAnsi" w:cstheme="minorBidi"/>
           <w:noProof/>
@@ -682,7 +680,7 @@
         <w:rPr>
           <w:noProof/>
         </w:rPr>
-        <w:t>Whole Team</w:t>
+        <w:t>Iteration 0 Practices</w:t>
       </w:r>
       <w:r>
         <w:rPr>
@@ -700,7 +698,7 @@
         <w:rPr>
           <w:noProof/>
         </w:rPr>
-        <w:instrText xml:space="preserve"> PAGEREF _Toc182750200 \h </w:instrText>
+        <w:instrText xml:space="preserve"> PAGEREF _Toc184378878 \h </w:instrText>
       </w:r>
       <w:r>
         <w:rPr>
@@ -717,7 +715,7 @@
         <w:rPr>
           <w:noProof/>
         </w:rPr>
-        <w:t>4</w:t>
+        <w:t>5</w:t>
       </w:r>
       <w:r>
         <w:rPr>
@@ -740,7 +738,7 @@
         <w:rPr>
           <w:noProof/>
         </w:rPr>
-        <w:t>Stories</w:t>
+        <w:t>Whole Team</w:t>
       </w:r>
       <w:r>
         <w:rPr>
@@ -758,7 +756,7 @@
         <w:rPr>
           <w:noProof/>
         </w:rPr>
-        <w:instrText xml:space="preserve"> PAGEREF _Toc182750201 \h </w:instrText>
+        <w:instrText xml:space="preserve"> PAGEREF _Toc184378879 \h </w:instrText>
       </w:r>
       <w:r>
         <w:rPr>
@@ -798,7 +796,7 @@
         <w:rPr>
           <w:noProof/>
         </w:rPr>
-        <w:t>Quarterly Cycle (Release Planning)</w:t>
+        <w:t>Stories</w:t>
       </w:r>
       <w:r>
         <w:rPr>
@@ -816,7 +814,7 @@
         <w:rPr>
           <w:noProof/>
         </w:rPr>
-        <w:instrText xml:space="preserve"> PAGEREF _Toc182750202 \h </w:instrText>
+        <w:instrText xml:space="preserve"> PAGEREF _Toc184378880 \h </w:instrText>
       </w:r>
       <w:r>
         <w:rPr>
@@ -844,7 +842,7 @@
     </w:p>
     <w:p>
       <w:pPr>
-        <w:pStyle w:val="TOC1"/>
+        <w:pStyle w:val="TOC2"/>
         <w:rPr>
           <w:rFonts w:asciiTheme="minorHAnsi" w:eastAsiaTheme="minorEastAsia" w:hAnsiTheme="minorHAnsi" w:cstheme="minorBidi"/>
           <w:noProof/>
@@ -856,7 +854,7 @@
         <w:rPr>
           <w:noProof/>
         </w:rPr>
-        <w:t>Iteration 1 Practices</w:t>
+        <w:t>Quarterly Cycle (Release Planning)</w:t>
       </w:r>
       <w:r>
         <w:rPr>
@@ -874,7 +872,7 @@
         <w:rPr>
           <w:noProof/>
         </w:rPr>
-        <w:instrText xml:space="preserve"> PAGEREF _Toc182750203 \h </w:instrText>
+        <w:instrText xml:space="preserve"> PAGEREF _Toc184378881 \h </w:instrText>
       </w:r>
       <w:r>
         <w:rPr>
@@ -902,7 +900,7 @@
     </w:p>
     <w:p>
       <w:pPr>
-        <w:pStyle w:val="TOC2"/>
+        <w:pStyle w:val="TOC1"/>
         <w:rPr>
           <w:rFonts w:asciiTheme="minorHAnsi" w:eastAsiaTheme="minorEastAsia" w:hAnsiTheme="minorHAnsi" w:cstheme="minorBidi"/>
           <w:noProof/>
@@ -914,7 +912,7 @@
         <w:rPr>
           <w:noProof/>
         </w:rPr>
-        <w:t>Informative Workspaces</w:t>
+        <w:t>Iteration 1 Practices</w:t>
       </w:r>
       <w:r>
         <w:rPr>
@@ -932,7 +930,7 @@
         <w:rPr>
           <w:noProof/>
         </w:rPr>
-        <w:instrText xml:space="preserve"> PAGEREF _Toc182750204 \h </w:instrText>
+        <w:instrText xml:space="preserve"> PAGEREF _Toc184378882 \h </w:instrText>
       </w:r>
       <w:r>
         <w:rPr>
@@ -972,7 +970,7 @@
         <w:rPr>
           <w:noProof/>
         </w:rPr>
-        <w:t>Pair Programming</w:t>
+        <w:t>Informative Workspaces</w:t>
       </w:r>
       <w:r>
         <w:rPr>
@@ -990,7 +988,7 @@
         <w:rPr>
           <w:noProof/>
         </w:rPr>
-        <w:instrText xml:space="preserve"> PAGEREF _Toc182750205 \h </w:instrText>
+        <w:instrText xml:space="preserve"> PAGEREF _Toc184378883 \h </w:instrText>
       </w:r>
       <w:r>
         <w:rPr>
@@ -1030,7 +1028,7 @@
         <w:rPr>
           <w:noProof/>
         </w:rPr>
-        <w:t>Weekly Cycle</w:t>
+        <w:t>Pair Programming</w:t>
       </w:r>
       <w:r>
         <w:rPr>
@@ -1048,7 +1046,7 @@
         <w:rPr>
           <w:noProof/>
         </w:rPr>
-        <w:instrText xml:space="preserve"> PAGEREF _Toc182750206 \h </w:instrText>
+        <w:instrText xml:space="preserve"> PAGEREF _Toc184378884 \h </w:instrText>
       </w:r>
       <w:r>
         <w:rPr>
@@ -1088,7 +1086,7 @@
         <w:rPr>
           <w:noProof/>
         </w:rPr>
-        <w:t>Test-First Programming</w:t>
+        <w:t>Weekly Cycle</w:t>
       </w:r>
       <w:r>
         <w:rPr>
@@ -1106,7 +1104,7 @@
         <w:rPr>
           <w:noProof/>
         </w:rPr>
-        <w:instrText xml:space="preserve"> PAGEREF _Toc182750207 \h </w:instrText>
+        <w:instrText xml:space="preserve"> PAGEREF _Toc184378885 \h </w:instrText>
       </w:r>
       <w:r>
         <w:rPr>
@@ -1146,7 +1144,7 @@
         <w:rPr>
           <w:noProof/>
         </w:rPr>
-        <w:t>Continuous Integration</w:t>
+        <w:t>Test-First Programming</w:t>
       </w:r>
       <w:r>
         <w:rPr>
@@ -1164,7 +1162,7 @@
         <w:rPr>
           <w:noProof/>
         </w:rPr>
-        <w:instrText xml:space="preserve"> PAGEREF _Toc182750208 \h </w:instrText>
+        <w:instrText xml:space="preserve"> PAGEREF _Toc184378886 \h </w:instrText>
       </w:r>
       <w:r>
         <w:rPr>
@@ -1192,7 +1190,7 @@
     </w:p>
     <w:p>
       <w:pPr>
-        <w:pStyle w:val="TOC1"/>
+        <w:pStyle w:val="TOC2"/>
         <w:rPr>
           <w:rFonts w:asciiTheme="minorHAnsi" w:eastAsiaTheme="minorEastAsia" w:hAnsiTheme="minorHAnsi" w:cstheme="minorBidi"/>
           <w:noProof/>
@@ -1204,7 +1202,7 @@
         <w:rPr>
           <w:noProof/>
         </w:rPr>
-        <w:t>Iteration 2 Practices</w:t>
+        <w:t>Continuous Integration</w:t>
       </w:r>
       <w:r>
         <w:rPr>
@@ -1222,7 +1220,7 @@
         <w:rPr>
           <w:noProof/>
         </w:rPr>
-        <w:instrText xml:space="preserve"> PAGEREF _Toc182750209 \h </w:instrText>
+        <w:instrText xml:space="preserve"> PAGEREF _Toc184378887 \h </w:instrText>
       </w:r>
       <w:r>
         <w:rPr>
@@ -1250,7 +1248,7 @@
     </w:p>
     <w:p>
       <w:pPr>
-        <w:pStyle w:val="TOC2"/>
+        <w:pStyle w:val="TOC1"/>
         <w:rPr>
           <w:rFonts w:asciiTheme="minorHAnsi" w:eastAsiaTheme="minorEastAsia" w:hAnsiTheme="minorHAnsi" w:cstheme="minorBidi"/>
           <w:noProof/>
@@ -1262,7 +1260,7 @@
         <w:rPr>
           <w:noProof/>
         </w:rPr>
-        <w:t>Ten-Minute Build</w:t>
+        <w:t>Iteration 2 Practices</w:t>
       </w:r>
       <w:r>
         <w:rPr>
@@ -1280,7 +1278,7 @@
         <w:rPr>
           <w:noProof/>
         </w:rPr>
-        <w:instrText xml:space="preserve"> PAGEREF _Toc182750210 \h </w:instrText>
+        <w:instrText xml:space="preserve"> PAGEREF _Toc184378888 \h </w:instrText>
       </w:r>
       <w:r>
         <w:rPr>
@@ -1297,7 +1295,7 @@
         <w:rPr>
           <w:noProof/>
         </w:rPr>
-        <w:t>8</w:t>
+        <w:t>9</w:t>
       </w:r>
       <w:r>
         <w:rPr>
@@ -1320,7 +1318,7 @@
         <w:rPr>
           <w:noProof/>
         </w:rPr>
-        <w:t>Incremental Design</w:t>
+        <w:t>Ten-Minute Build</w:t>
       </w:r>
       <w:r>
         <w:rPr>
@@ -1338,7 +1336,7 @@
         <w:rPr>
           <w:noProof/>
         </w:rPr>
-        <w:instrText xml:space="preserve"> PAGEREF _Toc182750211 \h </w:instrText>
+        <w:instrText xml:space="preserve"> PAGEREF _Toc184378889 \h </w:instrText>
       </w:r>
       <w:r>
         <w:rPr>
@@ -1378,7 +1376,7 @@
         <w:rPr>
           <w:noProof/>
         </w:rPr>
-        <w:t>Root-Cause Analysis</w:t>
+        <w:t>Incremental Design</w:t>
       </w:r>
       <w:r>
         <w:rPr>
@@ -1396,7 +1394,7 @@
         <w:rPr>
           <w:noProof/>
         </w:rPr>
-        <w:instrText xml:space="preserve"> PAGEREF _Toc182750212 \h </w:instrText>
+        <w:instrText xml:space="preserve"> PAGEREF _Toc184378890 \h </w:instrText>
       </w:r>
       <w:r>
         <w:rPr>
@@ -1424,7 +1422,7 @@
     </w:p>
     <w:p>
       <w:pPr>
-        <w:pStyle w:val="TOC1"/>
+        <w:pStyle w:val="TOC2"/>
         <w:rPr>
           <w:rFonts w:asciiTheme="minorHAnsi" w:eastAsiaTheme="minorEastAsia" w:hAnsiTheme="minorHAnsi" w:cstheme="minorBidi"/>
           <w:noProof/>
@@ -1436,7 +1434,7 @@
         <w:rPr>
           <w:noProof/>
         </w:rPr>
-        <w:t>Iteration 3 Practices</w:t>
+        <w:t>Root-Cause Analysis</w:t>
       </w:r>
       <w:r>
         <w:rPr>
@@ -1454,7 +1452,7 @@
         <w:rPr>
           <w:noProof/>
         </w:rPr>
-        <w:instrText xml:space="preserve"> PAGEREF _Toc182750213 \h </w:instrText>
+        <w:instrText xml:space="preserve"> PAGEREF _Toc184378891 \h </w:instrText>
       </w:r>
       <w:r>
         <w:rPr>
@@ -1482,7 +1480,7 @@
     </w:p>
     <w:p>
       <w:pPr>
-        <w:pStyle w:val="TOC2"/>
+        <w:pStyle w:val="TOC1"/>
         <w:rPr>
           <w:rFonts w:asciiTheme="minorHAnsi" w:eastAsiaTheme="minorEastAsia" w:hAnsiTheme="minorHAnsi" w:cstheme="minorBidi"/>
           <w:noProof/>
@@ -1494,7 +1492,7 @@
         <w:rPr>
           <w:noProof/>
         </w:rPr>
-        <w:t>Shared Code</w:t>
+        <w:t>Iteration 3 Practices</w:t>
       </w:r>
       <w:r>
         <w:rPr>
@@ -1512,7 +1510,7 @@
         <w:rPr>
           <w:noProof/>
         </w:rPr>
-        <w:instrText xml:space="preserve"> PAGEREF _Toc182750214 \h </w:instrText>
+        <w:instrText xml:space="preserve"> PAGEREF _Toc184378892 \h </w:instrText>
       </w:r>
       <w:r>
         <w:rPr>
@@ -1529,7 +1527,7 @@
         <w:rPr>
           <w:noProof/>
         </w:rPr>
-        <w:t>10</w:t>
+        <w:t>11</w:t>
       </w:r>
       <w:r>
         <w:rPr>
@@ -1552,7 +1550,7 @@
         <w:rPr>
           <w:noProof/>
         </w:rPr>
-        <w:t>Sit Together</w:t>
+        <w:t>Shared Code</w:t>
       </w:r>
       <w:r>
         <w:rPr>
@@ -1570,7 +1568,7 @@
         <w:rPr>
           <w:noProof/>
         </w:rPr>
-        <w:instrText xml:space="preserve"> PAGEREF _Toc182750215 \h </w:instrText>
+        <w:instrText xml:space="preserve"> PAGEREF _Toc184378893 \h </w:instrText>
       </w:r>
       <w:r>
         <w:rPr>
@@ -1587,7 +1585,7 @@
         <w:rPr>
           <w:noProof/>
         </w:rPr>
-        <w:t>10</w:t>
+        <w:t>11</w:t>
       </w:r>
       <w:r>
         <w:rPr>
@@ -1610,7 +1608,7 @@
         <w:rPr>
           <w:noProof/>
         </w:rPr>
-        <w:t>Slack</w:t>
+        <w:t>Sit Together</w:t>
       </w:r>
       <w:r>
         <w:rPr>
@@ -1628,7 +1626,7 @@
         <w:rPr>
           <w:noProof/>
         </w:rPr>
-        <w:instrText xml:space="preserve"> PAGEREF _Toc182750216 \h </w:instrText>
+        <w:instrText xml:space="preserve"> PAGEREF _Toc184378894 \h </w:instrText>
       </w:r>
       <w:r>
         <w:rPr>
@@ -1645,7 +1643,7 @@
         <w:rPr>
           <w:noProof/>
         </w:rPr>
-        <w:t>10</w:t>
+        <w:t>11</w:t>
       </w:r>
       <w:r>
         <w:rPr>
@@ -1668,6 +1666,64 @@
         <w:rPr>
           <w:noProof/>
         </w:rPr>
+        <w:t>Slack</w:t>
+      </w:r>
+      <w:r>
+        <w:rPr>
+          <w:noProof/>
+        </w:rPr>
+        <w:tab/>
+      </w:r>
+      <w:r>
+        <w:rPr>
+          <w:noProof/>
+        </w:rPr>
+        <w:fldChar w:fldCharType="begin"/>
+      </w:r>
+      <w:r>
+        <w:rPr>
+          <w:noProof/>
+        </w:rPr>
+        <w:instrText xml:space="preserve"> PAGEREF _Toc184378895 \h </w:instrText>
+      </w:r>
+      <w:r>
+        <w:rPr>
+          <w:noProof/>
+        </w:rPr>
+      </w:r>
+      <w:r>
+        <w:rPr>
+          <w:noProof/>
+        </w:rPr>
+        <w:fldChar w:fldCharType="separate"/>
+      </w:r>
+      <w:r>
+        <w:rPr>
+          <w:noProof/>
+        </w:rPr>
+        <w:t>12</w:t>
+      </w:r>
+      <w:r>
+        <w:rPr>
+          <w:noProof/>
+        </w:rPr>
+        <w:fldChar w:fldCharType="end"/>
+      </w:r>
+    </w:p>
+    <w:p>
+      <w:pPr>
+        <w:pStyle w:val="TOC2"/>
+        <w:rPr>
+          <w:rFonts w:asciiTheme="minorHAnsi" w:eastAsiaTheme="minorEastAsia" w:hAnsiTheme="minorHAnsi" w:cstheme="minorBidi"/>
+          <w:noProof/>
+          <w:kern w:val="0"/>
+          <w:lang w:eastAsia="ja-JP"/>
+        </w:rPr>
+      </w:pPr>
+      <w:r>
+        <w:rPr>
+          <w:noProof/>
+        </w:rPr>
         <w:t>Energized Work</w:t>
       </w:r>
       <w:r>
@@ -1686,7 +1742,7 @@
         <w:rPr>
           <w:noProof/>
         </w:rPr>
-        <w:instrText xml:space="preserve"> PAGEREF _Toc182750217 \h </w:instrText>
+        <w:instrText xml:space="preserve"> PAGEREF _Toc184378896 \h </w:instrText>
       </w:r>
       <w:r>
         <w:rPr>
@@ -1703,7 +1759,7 @@
         <w:rPr>
           <w:noProof/>
         </w:rPr>
-        <w:t>11</w:t>
+        <w:t>12</w:t>
       </w:r>
       <w:r>
         <w:rPr>
@@ -1773,43 +1829,43 @@
       <w:pPr>
         <w:pStyle w:val="Heading1"/>
       </w:pPr>
-      <w:bookmarkStart w:id="4" w:name="_Toc182750195"/>
+      <w:bookmarkStart w:id="3" w:name="_Toc184378873"/>
       <w:r>
         <w:lastRenderedPageBreak/>
         <w:t>Introduction</w:t>
       </w:r>
+      <w:bookmarkEnd w:id="3"/>
+    </w:p>
+    <w:p>
+      <w:pPr>
+        <w:pStyle w:val="Heading2"/>
+      </w:pPr>
+      <w:bookmarkStart w:id="4" w:name="_Toc184378874"/>
+      <w:r>
+        <w:t>Iteration 0 Summary</w:t>
+      </w:r>
       <w:bookmarkEnd w:id="4"/>
     </w:p>
     <w:p>
       <w:pPr>
+        <w:pStyle w:val="DoubleSpaced"/>
+      </w:pPr>
+      <w:r>
+        <w:t xml:space="preserve">Team </w:t>
+      </w:r>
+      <w:r>
+        <w:t>Sneakers has identified three XP primary practices that will help it become successful.  The practice of “Whole Team” helps us to collaborate effectively, thinking about each remote member.  The second practice of using “Stories” focuses our development, and helps us know what goals to accomplish.  The last XP practice “Quarterly Planning” has been effective, as we have identified the scope of this project, and the methods for achieving that.</w:t>
+      </w:r>
+    </w:p>
+    <w:p>
+      <w:pPr>
         <w:pStyle w:val="Heading2"/>
       </w:pPr>
-      <w:bookmarkStart w:id="5" w:name="_Toc182750196"/>
-      <w:r>
-        <w:t>Iteration 0 Summary</w:t>
+      <w:bookmarkStart w:id="5" w:name="_Toc184378875"/>
+      <w:r>
+        <w:t>Iteration 1 Summary</w:t>
       </w:r>
       <w:bookmarkEnd w:id="5"/>
-    </w:p>
-    <w:p>
-      <w:pPr>
-        <w:pStyle w:val="DoubleSpaced"/>
-      </w:pPr>
-      <w:r>
-        <w:t xml:space="preserve">Team </w:t>
-      </w:r>
-      <w:r>
-        <w:t>Sneakers has identified three XP primary practices that will help it become successful.  The practice of “Whole Team” helps us to collaborate effectively, thinking about each remote member.  The second practice of using “Stories” focuses our development, and helps us know what goals to accomplish.  The last XP practice “Quarterly Planning” has been effective, as we have identified the scope of this project, and the methods for achieving that.</w:t>
-      </w:r>
-    </w:p>
-    <w:p>
-      <w:pPr>
-        <w:pStyle w:val="Heading2"/>
-      </w:pPr>
-      <w:bookmarkStart w:id="6" w:name="_Toc182750197"/>
-      <w:r>
-        <w:t>Iteration 1 Summary</w:t>
-      </w:r>
-      <w:bookmarkEnd w:id="6"/>
     </w:p>
     <w:p>
       <w:pPr>
@@ -1868,14 +1924,15 @@
       <w:pPr>
         <w:pStyle w:val="Heading2"/>
       </w:pPr>
-      <w:bookmarkStart w:id="7" w:name="_Toc182750198"/>
-      <w:r>
+      <w:bookmarkStart w:id="6" w:name="_Toc184378876"/>
+      <w:r>
+        <w:lastRenderedPageBreak/>
         <w:t>Iteration 2</w:t>
       </w:r>
       <w:r>
         <w:t xml:space="preserve"> Summary</w:t>
       </w:r>
-      <w:bookmarkEnd w:id="7"/>
+      <w:bookmarkEnd w:id="6"/>
     </w:p>
     <w:p>
       <w:pPr>
@@ -1935,10 +1992,81 @@
     </w:p>
     <w:p>
       <w:pPr>
+        <w:pStyle w:val="Heading2"/>
+      </w:pPr>
+      <w:bookmarkStart w:id="7" w:name="_Toc184378877"/>
+      <w:r>
+        <w:t>Iteration 3 Summary</w:t>
+      </w:r>
+      <w:bookmarkEnd w:id="7"/>
+    </w:p>
+    <w:p>
+      <w:pPr>
+        <w:widowControl w:val="0"/>
+        <w:tabs>
+          <w:tab w:val="left" w:pos="720"/>
+          <w:tab w:val="left" w:pos="1440"/>
+          <w:tab w:val="left" w:pos="2160"/>
+          <w:tab w:val="left" w:pos="2880"/>
+          <w:tab w:val="left" w:pos="3600"/>
+          <w:tab w:val="left" w:pos="4320"/>
+          <w:tab w:val="left" w:pos="5040"/>
+          <w:tab w:val="left" w:pos="5760"/>
+          <w:tab w:val="left" w:pos="6480"/>
+          <w:tab w:val="left" w:pos="7200"/>
+          <w:tab w:val="left" w:pos="7920"/>
+          <w:tab w:val="left" w:pos="8640"/>
+        </w:tabs>
+        <w:suppressAutoHyphens w:val="0"/>
+        <w:autoSpaceDE w:val="0"/>
+        <w:autoSpaceDN w:val="0"/>
+        <w:adjustRightInd w:val="0"/>
+        <w:jc w:val="left"/>
+        <w:rPr>
+          <w:rFonts w:ascii="Helvetica" w:eastAsia="Times New Roman" w:hAnsi="Helvetica" w:cs="Helvetica"/>
+          <w:kern w:val="0"/>
+          <w:lang w:eastAsia="en-US"/>
+        </w:rPr>
+      </w:pPr>
+    </w:p>
+    <w:p>
+      <w:pPr>
+        <w:pStyle w:val="DoubleSpaced"/>
+      </w:pPr>
+      <w:r>
+        <w:t xml:space="preserve">In this iteration, we have focused on </w:t>
+      </w:r>
+      <w:r>
+        <w:t>these remaining XP practices</w:t>
+      </w:r>
+      <w:r>
+        <w:t xml:space="preserve">: </w:t>
+      </w:r>
+      <w:r>
+        <w:t>shared code, sit together, slack, and energized work</w:t>
+      </w:r>
+      <w:r>
+        <w:t>.</w:t>
+      </w:r>
+      <w:r>
+        <w:t xml:space="preserve"> Through the use of numerous technologies, we were able to stay connected, and facilitate communications throughout the project, even though we didn’t fully follow the sit together XP practice.  Also, as this project drew to a close, we made the decision to bend the rules as an energized team, and made a push to complete everything that we had promised to do, at the cost of an increase of time spent programming; however, we were able to remain positive and united throughout.</w:t>
+      </w:r>
+      <w:r>
+        <w:t xml:space="preserve">  </w:t>
+      </w:r>
+    </w:p>
+    <w:p>
+      <w:pPr>
+        <w:pStyle w:val="DoubleSpaced"/>
+      </w:pPr>
+    </w:p>
+    <w:p>
+      <w:pPr>
         <w:pStyle w:val="Heading1"/>
       </w:pPr>
-      <w:bookmarkStart w:id="8" w:name="_Toc182750199"/>
-      <w:r>
+      <w:bookmarkStart w:id="8" w:name="_Toc184378878"/>
+      <w:r>
+        <w:lastRenderedPageBreak/>
         <w:t>Iteration 0 Practices</w:t>
       </w:r>
       <w:bookmarkEnd w:id="8"/>
@@ -1951,7 +2079,7 @@
         <w:pStyle w:val="Heading2"/>
         <w:spacing w:after="120"/>
       </w:pPr>
-      <w:bookmarkStart w:id="9" w:name="_Toc182750200"/>
+      <w:bookmarkStart w:id="9" w:name="_Toc184378879"/>
       <w:r>
         <w:t>Whole Team</w:t>
       </w:r>
@@ -1995,7 +2123,7 @@
         <w:pStyle w:val="Heading2"/>
         <w:spacing w:after="120"/>
       </w:pPr>
-      <w:bookmarkStart w:id="10" w:name="_Toc182750201"/>
+      <w:bookmarkStart w:id="10" w:name="_Toc184378880"/>
       <w:r>
         <w:t>Stories</w:t>
       </w:r>
@@ -2076,8 +2204,9 @@
         <w:pStyle w:val="Heading2"/>
         <w:spacing w:after="120"/>
       </w:pPr>
-      <w:bookmarkStart w:id="11" w:name="_Toc182750202"/>
-      <w:r>
+      <w:bookmarkStart w:id="11" w:name="_Toc184378881"/>
+      <w:r>
+        <w:lastRenderedPageBreak/>
         <w:t>Quarterly Cycle (Release Planning)</w:t>
       </w:r>
       <w:bookmarkEnd w:id="11"/>
@@ -2181,7 +2310,7 @@
       <w:pPr>
         <w:pStyle w:val="Heading1"/>
       </w:pPr>
-      <w:bookmarkStart w:id="12" w:name="_Toc182750203"/>
+      <w:bookmarkStart w:id="12" w:name="_Toc184378882"/>
       <w:r>
         <w:t>Iteration 1 Practices</w:t>
       </w:r>
@@ -2192,7 +2321,7 @@
         <w:pStyle w:val="Heading2"/>
         <w:spacing w:after="120"/>
       </w:pPr>
-      <w:bookmarkStart w:id="13" w:name="_Toc182750204"/>
+      <w:bookmarkStart w:id="13" w:name="_Toc184378883"/>
       <w:r>
         <w:t>Informative Workspaces</w:t>
       </w:r>
@@ -2244,8 +2373,9 @@
         <w:pStyle w:val="Heading2"/>
         <w:spacing w:after="120"/>
       </w:pPr>
-      <w:bookmarkStart w:id="14" w:name="_Toc182750205"/>
-      <w:r>
+      <w:bookmarkStart w:id="14" w:name="_Toc184378884"/>
+      <w:r>
+        <w:lastRenderedPageBreak/>
         <w:t>Pair Programming</w:t>
       </w:r>
       <w:bookmarkEnd w:id="14"/>
@@ -2302,7 +2432,7 @@
         <w:pStyle w:val="Heading2"/>
         <w:spacing w:after="120"/>
       </w:pPr>
-      <w:bookmarkStart w:id="15" w:name="_Toc182750206"/>
+      <w:bookmarkStart w:id="15" w:name="_Toc184378885"/>
       <w:r>
         <w:t>Weekly Cycle</w:t>
       </w:r>
@@ -2348,6 +2478,7 @@
         <w:pStyle w:val="DoubleSpaced"/>
       </w:pPr>
       <w:r>
+        <w:lastRenderedPageBreak/>
         <w:t>Next, we plan for the upcoming week. We discuss the results of the pair sessions and resolve any remaining questions. Then, we discuss the status of the deliverables and identify plans for future pairings. Finally, we identify action items for individuals to take on during the coming week.</w:t>
       </w:r>
     </w:p>
@@ -2356,7 +2487,7 @@
         <w:pStyle w:val="Heading2"/>
         <w:spacing w:after="120"/>
       </w:pPr>
-      <w:bookmarkStart w:id="16" w:name="_Toc182750207"/>
+      <w:bookmarkStart w:id="16" w:name="_Toc184378886"/>
       <w:r>
         <w:t>Test-First Programming</w:t>
       </w:r>
@@ -2383,7 +2514,7 @@
         <w:pStyle w:val="Heading2"/>
         <w:spacing w:after="120"/>
       </w:pPr>
-      <w:bookmarkStart w:id="17" w:name="_Toc182750208"/>
+      <w:bookmarkStart w:id="17" w:name="_Toc184378887"/>
       <w:r>
         <w:t>Continuous Integration</w:t>
       </w:r>
@@ -2456,8 +2587,9 @@
       <w:pPr>
         <w:pStyle w:val="Heading1"/>
       </w:pPr>
-      <w:bookmarkStart w:id="18" w:name="_Toc182750209"/>
-      <w:r>
+      <w:bookmarkStart w:id="18" w:name="_Toc184378888"/>
+      <w:r>
+        <w:lastRenderedPageBreak/>
         <w:t>Iteration 2 Practices</w:t>
       </w:r>
       <w:bookmarkEnd w:id="18"/>
@@ -2467,7 +2599,7 @@
         <w:pStyle w:val="Heading2"/>
         <w:spacing w:after="120"/>
       </w:pPr>
-      <w:bookmarkStart w:id="19" w:name="_Toc182750210"/>
+      <w:bookmarkStart w:id="19" w:name="_Toc184378889"/>
       <w:r>
         <w:t>Ten-Minute Build</w:t>
       </w:r>
@@ -2531,7 +2663,7 @@
         <w:pStyle w:val="Heading2"/>
         <w:spacing w:after="120"/>
       </w:pPr>
-      <w:bookmarkStart w:id="20" w:name="_Toc182750211"/>
+      <w:bookmarkStart w:id="20" w:name="_Toc184378890"/>
       <w:r>
         <w:t>Incremental Design</w:t>
       </w:r>
@@ -2558,6 +2690,7 @@
         <w:pStyle w:val="DoubleSpaced"/>
       </w:pPr>
       <w:r>
+        <w:lastRenderedPageBreak/>
         <w:t xml:space="preserve">Also, as we have continued in this application, different requests for functionality have been introduced.  These changes drive an incremental approach to design as we restructure and refactor the code, and talk about how to implement the new features.  </w:t>
       </w:r>
     </w:p>
@@ -2566,7 +2699,7 @@
         <w:pStyle w:val="Heading2"/>
         <w:spacing w:after="120"/>
       </w:pPr>
-      <w:bookmarkStart w:id="21" w:name="_Toc182750212"/>
+      <w:bookmarkStart w:id="21" w:name="_Toc184378891"/>
       <w:r>
         <w:t>Root-Cause Analysis</w:t>
       </w:r>
@@ -2627,8 +2760,9 @@
       <w:pPr>
         <w:pStyle w:val="Heading1"/>
       </w:pPr>
-      <w:bookmarkStart w:id="22" w:name="_Toc182750213"/>
-      <w:r>
+      <w:bookmarkStart w:id="22" w:name="_Toc184378892"/>
+      <w:r>
+        <w:lastRenderedPageBreak/>
         <w:t>Iteration 3 Practices</w:t>
       </w:r>
       <w:bookmarkEnd w:id="22"/>
@@ -2638,7 +2772,7 @@
         <w:pStyle w:val="Heading2"/>
         <w:spacing w:after="120"/>
       </w:pPr>
-      <w:bookmarkStart w:id="23" w:name="_Toc182750214"/>
+      <w:bookmarkStart w:id="23" w:name="_Toc184378893"/>
       <w:r>
         <w:t>Shared Code</w:t>
       </w:r>
@@ -2647,41 +2781,25 @@
     <w:p>
       <w:pPr>
         <w:pStyle w:val="DoubleSpaced"/>
-        <w:rPr>
-          <w:i/>
-        </w:rPr>
-      </w:pPr>
-      <w:r>
-        <w:rPr>
-          <w:i/>
-        </w:rPr>
-        <w:t>&lt;</w:t>
-      </w:r>
-      <w:proofErr w:type="gramStart"/>
-      <w:r>
-        <w:rPr>
-          <w:i/>
-        </w:rPr>
-        <w:t>provide</w:t>
-      </w:r>
-      <w:proofErr w:type="gramEnd"/>
-      <w:r>
-        <w:rPr>
-          <w:i/>
-        </w:rPr>
-        <w:t xml:space="preserve"> evidence</w:t>
-      </w:r>
-      <w:r>
-        <w:rPr>
-          <w:i/>
-        </w:rPr>
-        <w:t xml:space="preserve"> on how the team is following this practice</w:t>
-      </w:r>
-      <w:r>
-        <w:rPr>
-          <w:i/>
-        </w:rPr>
-        <w:t>&gt;</w:t>
+      </w:pPr>
+      <w:r>
+        <w:t>Instead of having each developer limit their work to a single module, the XP process of shared code encourages each member of the team to take ownership over the entire codebase. Our team follows this practice completely; each pair just takes the next story card that needs work and dives in. There is no single-ownership mentality: developers work on any part of the codebase that needs work to implement the feature.</w:t>
+      </w:r>
+      <w:r>
+        <w:t xml:space="preserve">  This has served us well, in-part because of our robust testing suite, which gives us the assurance that what we are working on doesn’t break other areas of the application.  </w:t>
+      </w:r>
+    </w:p>
+    <w:p>
+      <w:pPr>
+        <w:pStyle w:val="DoubleSpaced"/>
+      </w:pPr>
+    </w:p>
+    <w:p>
+      <w:pPr>
+        <w:pStyle w:val="DoubleSpaced"/>
+      </w:pPr>
+      <w:r>
+        <w:t>Also, the practice of continuous integration helps us, as we at times have two pair sessions happening at the same time.  Since there is no expectation of individual ownership, continuously integrating mitigates the risks associated with having multiple pairs potentially changing the same code.</w:t>
       </w:r>
     </w:p>
     <w:p>
@@ -2689,7 +2807,9 @@
         <w:pStyle w:val="Heading2"/>
         <w:spacing w:after="120"/>
       </w:pPr>
-      <w:bookmarkStart w:id="24" w:name="_Toc182750215"/>
+      <w:bookmarkStart w:id="24" w:name="_Toc184378894"/>
+      <w:bookmarkStart w:id="25" w:name="_GoBack"/>
+      <w:bookmarkEnd w:id="25"/>
       <w:r>
         <w:t>Sit Together</w:t>
       </w:r>
@@ -2698,41 +2818,82 @@
     <w:p>
       <w:pPr>
         <w:pStyle w:val="DoubleSpaced"/>
-        <w:rPr>
-          <w:i/>
-        </w:rPr>
-      </w:pPr>
-      <w:r>
-        <w:rPr>
-          <w:i/>
-        </w:rPr>
-        <w:t>&lt;</w:t>
-      </w:r>
-      <w:proofErr w:type="gramStart"/>
-      <w:r>
-        <w:rPr>
-          <w:i/>
-        </w:rPr>
-        <w:t>provide</w:t>
-      </w:r>
-      <w:proofErr w:type="gramEnd"/>
-      <w:r>
-        <w:rPr>
-          <w:i/>
-        </w:rPr>
-        <w:t xml:space="preserve"> evidence</w:t>
-      </w:r>
-      <w:r>
-        <w:rPr>
-          <w:i/>
-        </w:rPr>
-        <w:t xml:space="preserve"> on how the team is following this practice</w:t>
-      </w:r>
-      <w:r>
-        <w:rPr>
-          <w:i/>
-        </w:rPr>
-        <w:t>&gt;</w:t>
+      </w:pPr>
+      <w:r>
+        <w:t xml:space="preserve">As a remote team, we have not strictly adhered to this practice; which </w:t>
+      </w:r>
+      <w:r>
+        <w:t xml:space="preserve">promotes a single work area for the entire team, </w:t>
+      </w:r>
+      <w:r>
+        <w:t>for the</w:t>
+      </w:r>
+      <w:r>
+        <w:t xml:space="preserve"> enable</w:t>
+      </w:r>
+      <w:r>
+        <w:t>ment of</w:t>
+      </w:r>
+      <w:r>
+        <w:t xml:space="preserve"> ambient information transfer between team members.</w:t>
+      </w:r>
+      <w:r>
+        <w:t xml:space="preserve"> Since we were not able to do everything face-to-face, we </w:t>
+      </w:r>
+      <w:r>
+        <w:t>compensate</w:t>
+      </w:r>
+      <w:r>
+        <w:t>d by</w:t>
+      </w:r>
+      <w:r>
+        <w:t xml:space="preserve"> maintain</w:t>
+      </w:r>
+      <w:r>
+        <w:t>ing</w:t>
+      </w:r>
+      <w:r>
+        <w:t xml:space="preserve"> a shared Google document containing notes from each pair session.</w:t>
+      </w:r>
+      <w:r>
+        <w:t xml:space="preserve"> This made</w:t>
+      </w:r>
+      <w:r>
+        <w:t xml:space="preserve"> it much easier to keep track of the issues that other pairs </w:t>
+      </w:r>
+      <w:r>
+        <w:t>faced</w:t>
+      </w:r>
+      <w:r>
+        <w:t xml:space="preserve">, and </w:t>
+      </w:r>
+      <w:r>
+        <w:t>gave</w:t>
+      </w:r>
+      <w:r>
+        <w:t xml:space="preserve"> us the opportunity to offer suggestions and advice during </w:t>
+      </w:r>
+      <w:r>
+        <w:t>the</w:t>
+      </w:r>
+      <w:r>
+        <w:t xml:space="preserve"> next scrum.</w:t>
+      </w:r>
+      <w:r>
+        <w:t xml:space="preserve">  </w:t>
+      </w:r>
+    </w:p>
+    <w:p>
+      <w:pPr>
+        <w:pStyle w:val="DoubleSpaced"/>
+      </w:pPr>
+    </w:p>
+    <w:p>
+      <w:pPr>
+        <w:pStyle w:val="DoubleSpaced"/>
+      </w:pPr>
+      <w:r>
+        <w:t>Even though we are unable to fully comply with this practice, we did meet at least once a week in person to talk about the project.  This was a great benefit as it facilitated communications throughout the project.</w:t>
       </w:r>
     </w:p>
     <w:p>
@@ -2740,50 +2901,58 @@
         <w:pStyle w:val="Heading2"/>
         <w:spacing w:after="120"/>
       </w:pPr>
-      <w:bookmarkStart w:id="25" w:name="_Toc182750216"/>
+      <w:bookmarkStart w:id="26" w:name="_Toc184378895"/>
       <w:r>
         <w:t>Slack</w:t>
       </w:r>
-      <w:bookmarkEnd w:id="25"/>
-    </w:p>
-    <w:p>
-      <w:pPr>
-        <w:pStyle w:val="DoubleSpaced"/>
-        <w:rPr>
-          <w:i/>
-        </w:rPr>
-      </w:pPr>
-      <w:r>
-        <w:rPr>
-          <w:i/>
-        </w:rPr>
-        <w:t>&lt;</w:t>
-      </w:r>
-      <w:proofErr w:type="gramStart"/>
-      <w:r>
-        <w:rPr>
-          <w:i/>
-        </w:rPr>
-        <w:t>provide</w:t>
-      </w:r>
-      <w:proofErr w:type="gramEnd"/>
-      <w:r>
-        <w:rPr>
-          <w:i/>
-        </w:rPr>
-        <w:t xml:space="preserve"> evidence</w:t>
-      </w:r>
-      <w:r>
-        <w:rPr>
-          <w:i/>
-        </w:rPr>
-        <w:t xml:space="preserve"> on how the team is following this practice</w:t>
-      </w:r>
-      <w:r>
-        <w:rPr>
-          <w:i/>
-        </w:rPr>
-        <w:t>&gt;</w:t>
+      <w:bookmarkEnd w:id="26"/>
+    </w:p>
+    <w:p>
+      <w:pPr>
+        <w:pStyle w:val="DoubleSpaced"/>
+      </w:pPr>
+      <w:r>
+        <w:t xml:space="preserve">As a new team, and a relatively small amount of experience with Extreme Programming and Ruby on Rails, we fully utilized this XP practice.  It </w:t>
+      </w:r>
+      <w:r>
+        <w:t xml:space="preserve">encourages teams to </w:t>
+      </w:r>
+      <w:r>
+        <w:t>add additional buffer</w:t>
+      </w:r>
+      <w:r>
+        <w:t xml:space="preserve"> time </w:t>
+      </w:r>
+      <w:r>
+        <w:t>for</w:t>
+      </w:r>
+      <w:r>
+        <w:t xml:space="preserve"> each </w:t>
+      </w:r>
+      <w:r>
+        <w:t>story card.</w:t>
+      </w:r>
+      <w:r>
+        <w:t xml:space="preserve"> This buffer builds customer trust by increasing the likelihood that the team will be able to deliver what it has promised.</w:t>
+      </w:r>
+      <w:r>
+        <w:t xml:space="preserve"> </w:t>
+      </w:r>
+    </w:p>
+    <w:p>
+      <w:pPr>
+        <w:pStyle w:val="DoubleSpaced"/>
+      </w:pPr>
+    </w:p>
+    <w:p>
+      <w:pPr>
+        <w:pStyle w:val="DoubleSpaced"/>
+      </w:pPr>
+      <w:r>
+        <w:t>For each of our story cards, we estimated, and then tacked on an additional 15%.  In our experience, this time was</w:t>
+      </w:r>
+      <w:r>
+        <w:t xml:space="preserve"> especially valuable for handling tasks that were not anticipated during the iteration-planning meeting.</w:t>
       </w:r>
     </w:p>
     <w:p>
@@ -2791,55 +2960,44 @@
         <w:pStyle w:val="Heading2"/>
         <w:spacing w:after="120"/>
       </w:pPr>
-      <w:bookmarkStart w:id="26" w:name="_Toc182750217"/>
+      <w:bookmarkStart w:id="27" w:name="_Toc184378896"/>
       <w:r>
         <w:t>Energized Work</w:t>
       </w:r>
-      <w:bookmarkEnd w:id="26"/>
-    </w:p>
-    <w:p>
-      <w:pPr>
-        <w:pStyle w:val="DoubleSpaced"/>
-        <w:rPr>
-          <w:i/>
-        </w:rPr>
-      </w:pPr>
-      <w:r>
-        <w:rPr>
-          <w:i/>
-        </w:rPr>
-        <w:t>&lt;</w:t>
-      </w:r>
-      <w:proofErr w:type="gramStart"/>
-      <w:r>
-        <w:rPr>
-          <w:i/>
-        </w:rPr>
-        <w:t>provide</w:t>
-      </w:r>
-      <w:proofErr w:type="gramEnd"/>
-      <w:r>
-        <w:rPr>
-          <w:i/>
-        </w:rPr>
-        <w:t xml:space="preserve"> evidence</w:t>
-      </w:r>
-      <w:r>
-        <w:rPr>
-          <w:i/>
-        </w:rPr>
-        <w:t xml:space="preserve"> on how the team is following this practice</w:t>
-      </w:r>
-      <w:r>
-        <w:rPr>
-          <w:i/>
-        </w:rPr>
-        <w:t>&gt;</w:t>
-      </w:r>
-    </w:p>
-    <w:p>
-      <w:pPr>
-        <w:pStyle w:val="DoubleSpaced"/>
+      <w:bookmarkEnd w:id="27"/>
+    </w:p>
+    <w:p>
+      <w:pPr>
+        <w:pStyle w:val="DoubleSpaced"/>
+      </w:pPr>
+      <w:r>
+        <w:t>The XP process of energized work supports the idea that teams should only work as many hours as they can stay productive and happy in the long run. The rationale behind this idea is that tired developers are more likely to make mistakes. Also, encroaching on the team’s personal lives will build resentment and destroy team unity over time.</w:t>
+      </w:r>
+      <w:r>
+        <w:t xml:space="preserve"> </w:t>
+      </w:r>
+    </w:p>
+    <w:p>
+      <w:pPr>
+        <w:pStyle w:val="DoubleSpaced"/>
+      </w:pPr>
+    </w:p>
+    <w:p>
+      <w:pPr>
+        <w:pStyle w:val="DoubleSpaced"/>
+      </w:pPr>
+      <w:r>
+        <w:t xml:space="preserve">Unfortunately, our team was not able to follow the practice of energized work during our third and final iteration. Our team is comprised of individuals with very </w:t>
+      </w:r>
+      <w:r>
+        <w:lastRenderedPageBreak/>
+        <w:t>high standards of quality; as such, we were universally willing to compromise sustainability for quality. This tradeoff was not made lightly or unconsciously. We specifically decided that we would like to make a very serious final push to deliver a product that we were proud to put our names on. Fortunately, we were able to stay positive and unified throughout the final stretch.</w:t>
+      </w:r>
+    </w:p>
+    <w:p>
+      <w:pPr>
+        <w:pStyle w:val="Heading2"/>
+        <w:spacing w:after="120"/>
       </w:pPr>
     </w:p>
     <w:sectPr>
@@ -2977,7 +3135,7 @@
       <w:rPr>
         <w:noProof/>
       </w:rPr>
-      <w:t>9</w:t>
+      <w:t>3</w:t>
     </w:r>
     <w:r>
       <w:fldChar w:fldCharType="end"/>

</xml_diff>